<commit_message>
Done with javascript projects basic
</commit_message>
<xml_diff>
--- a/12-DOM/notes.docx
+++ b/12-DOM/notes.docx
@@ -81,7 +81,7 @@
           <w:szCs w:val="28"/>
         </w:rPr>
         <w:drawing>
-          <wp:anchor distT="0" distB="0" distL="114300" distR="114300" simplePos="0" relativeHeight="251658240" behindDoc="0" locked="0" layoutInCell="1" allowOverlap="1" wp14:anchorId="5F936D20" wp14:editId="3B175E1D">
+          <wp:anchor distT="0" distB="0" distL="114300" distR="114300" simplePos="0" relativeHeight="251644928" behindDoc="0" locked="0" layoutInCell="1" allowOverlap="1" wp14:anchorId="5F936D20" wp14:editId="3B175E1D">
             <wp:simplePos x="0" y="0"/>
             <wp:positionH relativeFrom="margin">
               <wp:align>center</wp:align>
@@ -285,7 +285,7 @@
           <w:szCs w:val="24"/>
         </w:rPr>
         <w:drawing>
-          <wp:anchor distT="0" distB="0" distL="114300" distR="114300" simplePos="0" relativeHeight="251659264" behindDoc="0" locked="0" layoutInCell="1" allowOverlap="1" wp14:anchorId="16B7562A" wp14:editId="5BF69911">
+          <wp:anchor distT="0" distB="0" distL="114300" distR="114300" simplePos="0" relativeHeight="251645952" behindDoc="0" locked="0" layoutInCell="1" allowOverlap="1" wp14:anchorId="16B7562A" wp14:editId="5BF69911">
             <wp:simplePos x="0" y="0"/>
             <wp:positionH relativeFrom="column">
               <wp:posOffset>434340</wp:posOffset>
@@ -511,7 +511,7 @@
           <w:noProof/>
         </w:rPr>
         <w:drawing>
-          <wp:anchor distT="0" distB="0" distL="114300" distR="114300" simplePos="0" relativeHeight="251661312" behindDoc="0" locked="0" layoutInCell="1" allowOverlap="1" wp14:anchorId="20767966" wp14:editId="7D22BDFD">
+          <wp:anchor distT="0" distB="0" distL="114300" distR="114300" simplePos="0" relativeHeight="251648000" behindDoc="0" locked="0" layoutInCell="1" allowOverlap="1" wp14:anchorId="20767966" wp14:editId="7D22BDFD">
             <wp:simplePos x="0" y="0"/>
             <wp:positionH relativeFrom="margin">
               <wp:posOffset>1189355</wp:posOffset>
@@ -571,7 +571,14 @@
           <w:sz w:val="24"/>
           <w:szCs w:val="24"/>
         </w:rPr>
-        <w:t>set property:</w:t>
+        <w:t>get</w:t>
+      </w:r>
+      <w:r>
+        <w:rPr>
+          <w:sz w:val="24"/>
+          <w:szCs w:val="24"/>
+        </w:rPr>
+        <w:t xml:space="preserve"> property:</w:t>
       </w:r>
       <w:r>
         <w:rPr>
@@ -609,7 +616,7 @@
           <w:noProof/>
         </w:rPr>
         <w:drawing>
-          <wp:anchor distT="0" distB="0" distL="114300" distR="114300" simplePos="0" relativeHeight="251660288" behindDoc="0" locked="0" layoutInCell="1" allowOverlap="1" wp14:anchorId="1CABDD2D" wp14:editId="2531DF19">
+          <wp:anchor distT="0" distB="0" distL="114300" distR="114300" simplePos="0" relativeHeight="251646976" behindDoc="0" locked="0" layoutInCell="1" allowOverlap="1" wp14:anchorId="1CABDD2D" wp14:editId="2531DF19">
             <wp:simplePos x="0" y="0"/>
             <wp:positionH relativeFrom="margin">
               <wp:posOffset>1071245</wp:posOffset>
@@ -677,7 +684,14 @@
           <w:sz w:val="24"/>
           <w:szCs w:val="24"/>
         </w:rPr>
-        <w:t>Get property:-</w:t>
+        <w:t>s</w:t>
+      </w:r>
+      <w:r>
+        <w:rPr>
+          <w:sz w:val="24"/>
+          <w:szCs w:val="24"/>
+        </w:rPr>
+        <w:t>et property:-</w:t>
       </w:r>
     </w:p>
     <w:p>
@@ -702,7 +716,7 @@
         </w:rPr>
         <w:lastRenderedPageBreak/>
         <w:drawing>
-          <wp:anchor distT="0" distB="0" distL="114300" distR="114300" simplePos="0" relativeHeight="251662336" behindDoc="0" locked="0" layoutInCell="1" allowOverlap="1" wp14:anchorId="40C25680" wp14:editId="723B66EF">
+          <wp:anchor distT="0" distB="0" distL="114300" distR="114300" simplePos="0" relativeHeight="251649024" behindDoc="0" locked="0" layoutInCell="1" allowOverlap="1" wp14:anchorId="40C25680" wp14:editId="723B66EF">
             <wp:simplePos x="0" y="0"/>
             <wp:positionH relativeFrom="column">
               <wp:posOffset>1196340</wp:posOffset>
@@ -819,7 +833,7 @@
           <w:szCs w:val="24"/>
         </w:rPr>
         <w:drawing>
-          <wp:anchor distT="0" distB="0" distL="114300" distR="114300" simplePos="0" relativeHeight="251663360" behindDoc="0" locked="0" layoutInCell="1" allowOverlap="1" wp14:anchorId="5B266CE4" wp14:editId="50A16D9A">
+          <wp:anchor distT="0" distB="0" distL="114300" distR="114300" simplePos="0" relativeHeight="251650048" behindDoc="0" locked="0" layoutInCell="1" allowOverlap="1" wp14:anchorId="5B266CE4" wp14:editId="50A16D9A">
             <wp:simplePos x="0" y="0"/>
             <wp:positionH relativeFrom="margin">
               <wp:posOffset>562610</wp:posOffset>
@@ -1020,7 +1034,7 @@
           <w:szCs w:val="24"/>
         </w:rPr>
         <w:drawing>
-          <wp:anchor distT="0" distB="0" distL="114300" distR="114300" simplePos="0" relativeHeight="251670528" behindDoc="0" locked="0" layoutInCell="1" allowOverlap="1" wp14:anchorId="5275DF93" wp14:editId="04DAA0C5">
+          <wp:anchor distT="0" distB="0" distL="114300" distR="114300" simplePos="0" relativeHeight="251657216" behindDoc="0" locked="0" layoutInCell="1" allowOverlap="1" wp14:anchorId="5275DF93" wp14:editId="04DAA0C5">
             <wp:simplePos x="0" y="0"/>
             <wp:positionH relativeFrom="margin">
               <wp:align>center</wp:align>
@@ -1171,7 +1185,7 @@
           <w:szCs w:val="24"/>
         </w:rPr>
         <w:drawing>
-          <wp:anchor distT="0" distB="0" distL="114300" distR="114300" simplePos="0" relativeHeight="251671552" behindDoc="0" locked="0" layoutInCell="1" allowOverlap="1" wp14:anchorId="205A92EA" wp14:editId="40919E8A">
+          <wp:anchor distT="0" distB="0" distL="114300" distR="114300" simplePos="0" relativeHeight="251659264" behindDoc="0" locked="0" layoutInCell="1" allowOverlap="1" wp14:anchorId="205A92EA" wp14:editId="40919E8A">
             <wp:simplePos x="0" y="0"/>
             <wp:positionH relativeFrom="column">
               <wp:posOffset>868680</wp:posOffset>
@@ -1244,7 +1258,7 @@
         </w:rPr>
         <w:lastRenderedPageBreak/>
         <w:drawing>
-          <wp:anchor distT="0" distB="0" distL="114300" distR="114300" simplePos="0" relativeHeight="251664384" behindDoc="0" locked="0" layoutInCell="1" allowOverlap="1" wp14:anchorId="4EF984DD" wp14:editId="5279F53D">
+          <wp:anchor distT="0" distB="0" distL="114300" distR="114300" simplePos="0" relativeHeight="251651072" behindDoc="0" locked="0" layoutInCell="1" allowOverlap="1" wp14:anchorId="4EF984DD" wp14:editId="5279F53D">
             <wp:simplePos x="0" y="0"/>
             <wp:positionH relativeFrom="column">
               <wp:posOffset>1676400</wp:posOffset>
@@ -1356,7 +1370,7 @@
           <w:szCs w:val="24"/>
         </w:rPr>
         <w:drawing>
-          <wp:anchor distT="0" distB="0" distL="114300" distR="114300" simplePos="0" relativeHeight="251665408" behindDoc="0" locked="0" layoutInCell="1" allowOverlap="1" wp14:anchorId="6B864EFC" wp14:editId="0777CBCC">
+          <wp:anchor distT="0" distB="0" distL="114300" distR="114300" simplePos="0" relativeHeight="251652096" behindDoc="0" locked="0" layoutInCell="1" allowOverlap="1" wp14:anchorId="6B864EFC" wp14:editId="0777CBCC">
             <wp:simplePos x="0" y="0"/>
             <wp:positionH relativeFrom="column">
               <wp:posOffset>1051560</wp:posOffset>
@@ -1449,7 +1463,7 @@
           <w:szCs w:val="24"/>
         </w:rPr>
         <w:drawing>
-          <wp:anchor distT="0" distB="0" distL="114300" distR="114300" simplePos="0" relativeHeight="251666432" behindDoc="0" locked="0" layoutInCell="1" allowOverlap="1" wp14:anchorId="733AA409" wp14:editId="6F2DEAA5">
+          <wp:anchor distT="0" distB="0" distL="114300" distR="114300" simplePos="0" relativeHeight="251653120" behindDoc="0" locked="0" layoutInCell="1" allowOverlap="1" wp14:anchorId="733AA409" wp14:editId="6F2DEAA5">
             <wp:simplePos x="0" y="0"/>
             <wp:positionH relativeFrom="column">
               <wp:posOffset>1005840</wp:posOffset>
@@ -1583,7 +1597,7 @@
           <w:szCs w:val="24"/>
         </w:rPr>
         <w:drawing>
-          <wp:anchor distT="0" distB="0" distL="114300" distR="114300" simplePos="0" relativeHeight="251667456" behindDoc="0" locked="0" layoutInCell="1" allowOverlap="1" wp14:anchorId="25936301" wp14:editId="2C676A5E">
+          <wp:anchor distT="0" distB="0" distL="114300" distR="114300" simplePos="0" relativeHeight="251654144" behindDoc="0" locked="0" layoutInCell="1" allowOverlap="1" wp14:anchorId="25936301" wp14:editId="2C676A5E">
             <wp:simplePos x="0" y="0"/>
             <wp:positionH relativeFrom="column">
               <wp:posOffset>-320040</wp:posOffset>
@@ -1647,7 +1661,7 @@
           <w:szCs w:val="24"/>
         </w:rPr>
         <w:drawing>
-          <wp:anchor distT="0" distB="0" distL="114300" distR="114300" simplePos="0" relativeHeight="251668480" behindDoc="0" locked="0" layoutInCell="1" allowOverlap="1" wp14:anchorId="7CB1BF4D" wp14:editId="6A6AB99C">
+          <wp:anchor distT="0" distB="0" distL="114300" distR="114300" simplePos="0" relativeHeight="251655168" behindDoc="0" locked="0" layoutInCell="1" allowOverlap="1" wp14:anchorId="7CB1BF4D" wp14:editId="6A6AB99C">
             <wp:simplePos x="0" y="0"/>
             <wp:positionH relativeFrom="column">
               <wp:posOffset>2407920</wp:posOffset>
@@ -1768,7 +1782,7 @@
           <w:szCs w:val="24"/>
         </w:rPr>
         <w:drawing>
-          <wp:anchor distT="0" distB="0" distL="114300" distR="114300" simplePos="0" relativeHeight="251669504" behindDoc="0" locked="0" layoutInCell="1" allowOverlap="1" wp14:anchorId="69C3E3A7" wp14:editId="436C21FF">
+          <wp:anchor distT="0" distB="0" distL="114300" distR="114300" simplePos="0" relativeHeight="251656192" behindDoc="0" locked="0" layoutInCell="1" allowOverlap="1" wp14:anchorId="69C3E3A7" wp14:editId="436C21FF">
             <wp:simplePos x="0" y="0"/>
             <wp:positionH relativeFrom="margin">
               <wp:posOffset>1249680</wp:posOffset>
@@ -1943,7 +1957,7 @@
           <w:szCs w:val="24"/>
         </w:rPr>
         <w:drawing>
-          <wp:anchor distT="0" distB="0" distL="114300" distR="114300" simplePos="0" relativeHeight="251672576" behindDoc="0" locked="0" layoutInCell="1" allowOverlap="1" wp14:anchorId="7A2ACB8F" wp14:editId="5304A4B1">
+          <wp:anchor distT="0" distB="0" distL="114300" distR="114300" simplePos="0" relativeHeight="251660288" behindDoc="0" locked="0" layoutInCell="1" allowOverlap="1" wp14:anchorId="7A2ACB8F" wp14:editId="5304A4B1">
             <wp:simplePos x="0" y="0"/>
             <wp:positionH relativeFrom="column">
               <wp:posOffset>777240</wp:posOffset>
@@ -2021,7 +2035,7 @@
           <w:szCs w:val="24"/>
         </w:rPr>
         <w:drawing>
-          <wp:anchor distT="0" distB="0" distL="114300" distR="114300" simplePos="0" relativeHeight="251673600" behindDoc="0" locked="0" layoutInCell="1" allowOverlap="1" wp14:anchorId="5A6BAFD0" wp14:editId="311CBFB5">
+          <wp:anchor distT="0" distB="0" distL="114300" distR="114300" simplePos="0" relativeHeight="251661312" behindDoc="0" locked="0" layoutInCell="1" allowOverlap="1" wp14:anchorId="5A6BAFD0" wp14:editId="311CBFB5">
             <wp:simplePos x="0" y="0"/>
             <wp:positionH relativeFrom="margin">
               <wp:align>center</wp:align>
@@ -2204,7 +2218,7 @@
           <w:szCs w:val="24"/>
         </w:rPr>
         <w:drawing>
-          <wp:anchor distT="0" distB="0" distL="114300" distR="114300" simplePos="0" relativeHeight="251674624" behindDoc="0" locked="0" layoutInCell="1" allowOverlap="1" wp14:anchorId="0FF23318" wp14:editId="3831AAD1">
+          <wp:anchor distT="0" distB="0" distL="114300" distR="114300" simplePos="0" relativeHeight="251662336" behindDoc="0" locked="0" layoutInCell="1" allowOverlap="1" wp14:anchorId="0FF23318" wp14:editId="3831AAD1">
             <wp:simplePos x="0" y="0"/>
             <wp:positionH relativeFrom="margin">
               <wp:posOffset>883920</wp:posOffset>
@@ -2281,7 +2295,7 @@
           <w:szCs w:val="24"/>
         </w:rPr>
         <w:drawing>
-          <wp:anchor distT="0" distB="0" distL="114300" distR="114300" simplePos="0" relativeHeight="251675648" behindDoc="0" locked="0" layoutInCell="1" allowOverlap="1" wp14:anchorId="0FA36AD4" wp14:editId="56D30956">
+          <wp:anchor distT="0" distB="0" distL="114300" distR="114300" simplePos="0" relativeHeight="251663360" behindDoc="0" locked="0" layoutInCell="1" allowOverlap="1" wp14:anchorId="0FA36AD4" wp14:editId="56D30956">
             <wp:simplePos x="0" y="0"/>
             <wp:positionH relativeFrom="margin">
               <wp:posOffset>853440</wp:posOffset>
@@ -2367,7 +2381,7 @@
           <w:szCs w:val="24"/>
         </w:rPr>
         <w:drawing>
-          <wp:anchor distT="0" distB="0" distL="114300" distR="114300" simplePos="0" relativeHeight="251676672" behindDoc="0" locked="0" layoutInCell="1" allowOverlap="1" wp14:anchorId="5CADC296" wp14:editId="19F4FDCE">
+          <wp:anchor distT="0" distB="0" distL="114300" distR="114300" simplePos="0" relativeHeight="251664384" behindDoc="0" locked="0" layoutInCell="1" allowOverlap="1" wp14:anchorId="5CADC296" wp14:editId="19F4FDCE">
             <wp:simplePos x="0" y="0"/>
             <wp:positionH relativeFrom="column">
               <wp:posOffset>579120</wp:posOffset>
@@ -2538,7 +2552,7 @@
           <w:szCs w:val="24"/>
         </w:rPr>
         <w:drawing>
-          <wp:anchor distT="0" distB="0" distL="114300" distR="114300" simplePos="0" relativeHeight="251677696" behindDoc="0" locked="0" layoutInCell="1" allowOverlap="1" wp14:anchorId="47639C51" wp14:editId="241C7338">
+          <wp:anchor distT="0" distB="0" distL="114300" distR="114300" simplePos="0" relativeHeight="251665408" behindDoc="0" locked="0" layoutInCell="1" allowOverlap="1" wp14:anchorId="47639C51" wp14:editId="241C7338">
             <wp:simplePos x="0" y="0"/>
             <wp:positionH relativeFrom="margin">
               <wp:align>center</wp:align>
@@ -2639,7 +2653,7 @@
           <w:szCs w:val="24"/>
         </w:rPr>
         <w:drawing>
-          <wp:anchor distT="0" distB="0" distL="114300" distR="114300" simplePos="0" relativeHeight="251678720" behindDoc="0" locked="0" layoutInCell="1" allowOverlap="1" wp14:anchorId="7E5B3BF7" wp14:editId="6A0590D5">
+          <wp:anchor distT="0" distB="0" distL="114300" distR="114300" simplePos="0" relativeHeight="251666432" behindDoc="0" locked="0" layoutInCell="1" allowOverlap="1" wp14:anchorId="7E5B3BF7" wp14:editId="6A0590D5">
             <wp:simplePos x="0" y="0"/>
             <wp:positionH relativeFrom="column">
               <wp:posOffset>274320</wp:posOffset>
@@ -2756,7 +2770,7 @@
           <w:szCs w:val="24"/>
         </w:rPr>
         <w:drawing>
-          <wp:anchor distT="0" distB="0" distL="114300" distR="114300" simplePos="0" relativeHeight="251679744" behindDoc="0" locked="0" layoutInCell="1" allowOverlap="1" wp14:anchorId="211D2D12" wp14:editId="6EFA5AA6">
+          <wp:anchor distT="0" distB="0" distL="114300" distR="114300" simplePos="0" relativeHeight="251667456" behindDoc="0" locked="0" layoutInCell="1" allowOverlap="1" wp14:anchorId="211D2D12" wp14:editId="6EFA5AA6">
             <wp:simplePos x="0" y="0"/>
             <wp:positionH relativeFrom="margin">
               <wp:posOffset>53340</wp:posOffset>
@@ -2851,7 +2865,7 @@
         </w:rPr>
         <w:lastRenderedPageBreak/>
         <w:drawing>
-          <wp:anchor distT="0" distB="0" distL="114300" distR="114300" simplePos="0" relativeHeight="251680768" behindDoc="0" locked="0" layoutInCell="1" allowOverlap="1" wp14:anchorId="310BFEFF" wp14:editId="25F41B2A">
+          <wp:anchor distT="0" distB="0" distL="114300" distR="114300" simplePos="0" relativeHeight="251668480" behindDoc="0" locked="0" layoutInCell="1" allowOverlap="1" wp14:anchorId="310BFEFF" wp14:editId="25F41B2A">
             <wp:simplePos x="0" y="0"/>
             <wp:positionH relativeFrom="margin">
               <wp:align>left</wp:align>
@@ -2963,11 +2977,12 @@
       </w:pPr>
       <w:r>
         <w:rPr>
+          <w:noProof/>
           <w:sz w:val="24"/>
           <w:szCs w:val="24"/>
         </w:rPr>
         <w:drawing>
-          <wp:anchor distT="0" distB="0" distL="114300" distR="114300" simplePos="0" relativeHeight="251681792" behindDoc="0" locked="0" layoutInCell="1" allowOverlap="1" wp14:anchorId="57349724" wp14:editId="084DE788">
+          <wp:anchor distT="0" distB="0" distL="114300" distR="114300" simplePos="0" relativeHeight="251669504" behindDoc="0" locked="0" layoutInCell="1" allowOverlap="1" wp14:anchorId="57349724" wp14:editId="084DE788">
             <wp:simplePos x="0" y="0"/>
             <wp:positionH relativeFrom="column">
               <wp:posOffset>464820</wp:posOffset>
@@ -3087,11 +3102,12 @@
       </w:pPr>
       <w:r>
         <w:rPr>
+          <w:noProof/>
           <w:sz w:val="24"/>
           <w:szCs w:val="24"/>
         </w:rPr>
         <w:drawing>
-          <wp:anchor distT="0" distB="0" distL="114300" distR="114300" simplePos="0" relativeHeight="251682816" behindDoc="0" locked="0" layoutInCell="1" allowOverlap="1" wp14:anchorId="00AF6D88" wp14:editId="2B1B3EC4">
+          <wp:anchor distT="0" distB="0" distL="114300" distR="114300" simplePos="0" relativeHeight="251670528" behindDoc="0" locked="0" layoutInCell="1" allowOverlap="1" wp14:anchorId="00AF6D88" wp14:editId="2B1B3EC4">
             <wp:simplePos x="0" y="0"/>
             <wp:positionH relativeFrom="column">
               <wp:posOffset>1866900</wp:posOffset>
@@ -3163,11 +3179,12 @@
       </w:pPr>
       <w:r>
         <w:rPr>
+          <w:noProof/>
           <w:sz w:val="24"/>
           <w:szCs w:val="24"/>
         </w:rPr>
         <w:drawing>
-          <wp:anchor distT="0" distB="0" distL="114300" distR="114300" simplePos="0" relativeHeight="251684864" behindDoc="0" locked="0" layoutInCell="1" allowOverlap="1" wp14:anchorId="474DEEDD" wp14:editId="29ABEFEC">
+          <wp:anchor distT="0" distB="0" distL="114300" distR="114300" simplePos="0" relativeHeight="251672576" behindDoc="0" locked="0" layoutInCell="1" allowOverlap="1" wp14:anchorId="474DEEDD" wp14:editId="29ABEFEC">
             <wp:simplePos x="0" y="0"/>
             <wp:positionH relativeFrom="column">
               <wp:posOffset>167640</wp:posOffset>
@@ -3232,11 +3249,12 @@
       </w:pPr>
       <w:r>
         <w:rPr>
+          <w:noProof/>
           <w:sz w:val="24"/>
           <w:szCs w:val="24"/>
         </w:rPr>
         <w:drawing>
-          <wp:anchor distT="0" distB="0" distL="114300" distR="114300" simplePos="0" relativeHeight="251683840" behindDoc="0" locked="0" layoutInCell="1" allowOverlap="1" wp14:anchorId="435D9486" wp14:editId="082D4397">
+          <wp:anchor distT="0" distB="0" distL="114300" distR="114300" simplePos="0" relativeHeight="251671552" behindDoc="0" locked="0" layoutInCell="1" allowOverlap="1" wp14:anchorId="435D9486" wp14:editId="082D4397">
             <wp:simplePos x="0" y="0"/>
             <wp:positionH relativeFrom="column">
               <wp:posOffset>-15240</wp:posOffset>
@@ -3341,11 +3359,12 @@
       </w:pPr>
       <w:r>
         <w:rPr>
+          <w:noProof/>
           <w:sz w:val="24"/>
           <w:szCs w:val="24"/>
         </w:rPr>
         <w:drawing>
-          <wp:anchor distT="0" distB="0" distL="114300" distR="114300" simplePos="0" relativeHeight="251685888" behindDoc="0" locked="0" layoutInCell="1" allowOverlap="1" wp14:anchorId="60EA8126" wp14:editId="0B5FEB07">
+          <wp:anchor distT="0" distB="0" distL="114300" distR="114300" simplePos="0" relativeHeight="251673600" behindDoc="0" locked="0" layoutInCell="1" allowOverlap="1" wp14:anchorId="60EA8126" wp14:editId="0B5FEB07">
             <wp:simplePos x="0" y="0"/>
             <wp:positionH relativeFrom="column">
               <wp:posOffset>0</wp:posOffset>
@@ -3489,11 +3508,12 @@
       </w:pPr>
       <w:r>
         <w:rPr>
+          <w:noProof/>
           <w:sz w:val="24"/>
           <w:szCs w:val="24"/>
         </w:rPr>
         <w:drawing>
-          <wp:anchor distT="0" distB="0" distL="114300" distR="114300" simplePos="0" relativeHeight="251646976" behindDoc="0" locked="0" layoutInCell="1" allowOverlap="1" wp14:anchorId="5AF2D18F" wp14:editId="5E9043AA">
+          <wp:anchor distT="0" distB="0" distL="114300" distR="114300" simplePos="0" relativeHeight="251641856" behindDoc="0" locked="0" layoutInCell="1" allowOverlap="1" wp14:anchorId="5AF2D18F" wp14:editId="5E9043AA">
             <wp:simplePos x="0" y="0"/>
             <wp:positionH relativeFrom="column">
               <wp:posOffset>441960</wp:posOffset>
@@ -3613,12 +3633,13 @@
       </w:pPr>
       <w:r>
         <w:rPr>
+          <w:noProof/>
           <w:sz w:val="24"/>
           <w:szCs w:val="24"/>
           <w:lang w:val="en-US"/>
         </w:rPr>
         <w:drawing>
-          <wp:anchor distT="0" distB="0" distL="114300" distR="114300" simplePos="0" relativeHeight="251651072" behindDoc="0" locked="0" layoutInCell="1" allowOverlap="1" wp14:anchorId="5417EB0F" wp14:editId="2A1E1173">
+          <wp:anchor distT="0" distB="0" distL="114300" distR="114300" simplePos="0" relativeHeight="251642880" behindDoc="0" locked="0" layoutInCell="1" allowOverlap="1" wp14:anchorId="5417EB0F" wp14:editId="2A1E1173">
             <wp:simplePos x="0" y="0"/>
             <wp:positionH relativeFrom="column">
               <wp:posOffset>403860</wp:posOffset>
@@ -3719,12 +3740,13 @@
       </w:pPr>
       <w:r>
         <w:rPr>
+          <w:noProof/>
           <w:sz w:val="24"/>
           <w:szCs w:val="24"/>
           <w:lang w:val="en-US"/>
         </w:rPr>
         <w:drawing>
-          <wp:anchor distT="0" distB="0" distL="114300" distR="114300" simplePos="0" relativeHeight="251657216" behindDoc="0" locked="0" layoutInCell="1" allowOverlap="1" wp14:anchorId="057E03F5" wp14:editId="21BEA71F">
+          <wp:anchor distT="0" distB="0" distL="114300" distR="114300" simplePos="0" relativeHeight="251643904" behindDoc="0" locked="0" layoutInCell="1" allowOverlap="1" wp14:anchorId="057E03F5" wp14:editId="21BEA71F">
             <wp:simplePos x="0" y="0"/>
             <wp:positionH relativeFrom="column">
               <wp:posOffset>373380</wp:posOffset>
@@ -3861,12 +3883,13 @@
       </w:pPr>
       <w:r>
         <w:rPr>
+          <w:noProof/>
           <w:sz w:val="24"/>
           <w:szCs w:val="24"/>
           <w:lang w:val="en-US"/>
         </w:rPr>
         <w:drawing>
-          <wp:anchor distT="0" distB="0" distL="114300" distR="114300" simplePos="0" relativeHeight="251670528" behindDoc="0" locked="0" layoutInCell="1" allowOverlap="1" wp14:anchorId="1D4B0EEE" wp14:editId="4751A1F2">
+          <wp:anchor distT="0" distB="0" distL="114300" distR="114300" simplePos="0" relativeHeight="251658240" behindDoc="0" locked="0" layoutInCell="1" allowOverlap="1" wp14:anchorId="1D4B0EEE" wp14:editId="4751A1F2">
             <wp:simplePos x="0" y="0"/>
             <wp:positionH relativeFrom="column">
               <wp:posOffset>815340</wp:posOffset>
@@ -3983,6 +4006,1124 @@
           <w:lang w:val="en-US"/>
         </w:rPr>
       </w:pPr>
+      <w:r>
+        <w:rPr>
+          <w:sz w:val="24"/>
+          <w:szCs w:val="24"/>
+          <w:lang w:val="en-US"/>
+        </w:rPr>
+        <w:lastRenderedPageBreak/>
+        <w:t xml:space="preserve">In </w:t>
+      </w:r>
+      <w:proofErr w:type="spellStart"/>
+      <w:r>
+        <w:rPr>
+          <w:sz w:val="24"/>
+          <w:szCs w:val="24"/>
+          <w:lang w:val="en-US"/>
+        </w:rPr>
+        <w:t>document.query.selectotAll</w:t>
+      </w:r>
+      <w:proofErr w:type="spellEnd"/>
+      <w:r>
+        <w:rPr>
+          <w:sz w:val="24"/>
+          <w:szCs w:val="24"/>
+          <w:lang w:val="en-US"/>
+        </w:rPr>
+        <w:t xml:space="preserve"> we can’t manipulate the properties directly , as it gives the array. We need a </w:t>
+      </w:r>
+      <w:proofErr w:type="gramStart"/>
+      <w:r>
+        <w:rPr>
+          <w:sz w:val="24"/>
+          <w:szCs w:val="24"/>
+          <w:lang w:val="en-US"/>
+        </w:rPr>
+        <w:t>for</w:t>
+      </w:r>
+      <w:proofErr w:type="gramEnd"/>
+      <w:r>
+        <w:rPr>
+          <w:sz w:val="24"/>
+          <w:szCs w:val="24"/>
+          <w:lang w:val="en-US"/>
+        </w:rPr>
+        <w:t xml:space="preserve"> loop which will traverse then assign the properties .</w:t>
+      </w:r>
+    </w:p>
+    <w:p>
+      <w:pPr>
+        <w:rPr>
+          <w:sz w:val="24"/>
+          <w:szCs w:val="24"/>
+          <w:lang w:val="en-US"/>
+        </w:rPr>
+      </w:pPr>
+      <w:r>
+        <w:rPr>
+          <w:sz w:val="24"/>
+          <w:szCs w:val="24"/>
+          <w:lang w:val="en-US"/>
+        </w:rPr>
+        <w:t xml:space="preserve">But this can be handled easily using </w:t>
+      </w:r>
+      <w:proofErr w:type="spellStart"/>
+      <w:r>
+        <w:rPr>
+          <w:sz w:val="24"/>
+          <w:szCs w:val="24"/>
+          <w:lang w:val="en-US"/>
+        </w:rPr>
+        <w:t>Jquery</w:t>
+      </w:r>
+      <w:proofErr w:type="spellEnd"/>
+      <w:r>
+        <w:rPr>
+          <w:sz w:val="24"/>
+          <w:szCs w:val="24"/>
+          <w:lang w:val="en-US"/>
+        </w:rPr>
+        <w:t>.</w:t>
+      </w:r>
+    </w:p>
+    <w:p>
+      <w:pPr>
+        <w:rPr>
+          <w:sz w:val="24"/>
+          <w:szCs w:val="24"/>
+          <w:lang w:val="en-US"/>
+        </w:rPr>
+      </w:pPr>
+      <w:r>
+        <w:rPr>
+          <w:sz w:val="24"/>
+          <w:szCs w:val="24"/>
+          <w:lang w:val="en-US"/>
+        </w:rPr>
+        <w:t xml:space="preserve">In J query </w:t>
+      </w:r>
+      <w:proofErr w:type="spellStart"/>
+      <w:r>
+        <w:rPr>
+          <w:sz w:val="24"/>
+          <w:szCs w:val="24"/>
+          <w:lang w:val="en-US"/>
+        </w:rPr>
+        <w:t>document.selector</w:t>
+      </w:r>
+      <w:proofErr w:type="spellEnd"/>
+      <w:r>
+        <w:rPr>
+          <w:sz w:val="24"/>
+          <w:szCs w:val="24"/>
+          <w:lang w:val="en-US"/>
+        </w:rPr>
+        <w:t xml:space="preserve"> or </w:t>
+      </w:r>
+      <w:proofErr w:type="spellStart"/>
+      <w:r>
+        <w:rPr>
+          <w:sz w:val="24"/>
+          <w:szCs w:val="24"/>
+          <w:lang w:val="en-US"/>
+        </w:rPr>
+        <w:t>document.selectorAll</w:t>
+      </w:r>
+      <w:proofErr w:type="spellEnd"/>
+      <w:r>
+        <w:rPr>
+          <w:sz w:val="24"/>
+          <w:szCs w:val="24"/>
+          <w:lang w:val="en-US"/>
+        </w:rPr>
+        <w:t xml:space="preserve"> both </w:t>
+      </w:r>
+      <w:proofErr w:type="gramStart"/>
+      <w:r>
+        <w:rPr>
+          <w:sz w:val="24"/>
+          <w:szCs w:val="24"/>
+          <w:lang w:val="en-US"/>
+        </w:rPr>
+        <w:t>is</w:t>
+      </w:r>
+      <w:proofErr w:type="gramEnd"/>
+      <w:r>
+        <w:rPr>
+          <w:sz w:val="24"/>
+          <w:szCs w:val="24"/>
+          <w:lang w:val="en-US"/>
+        </w:rPr>
+        <w:t xml:space="preserve"> represented by $(“”).</w:t>
+      </w:r>
+    </w:p>
+    <w:p>
+      <w:pPr>
+        <w:rPr>
+          <w:sz w:val="24"/>
+          <w:szCs w:val="24"/>
+          <w:lang w:val="en-US"/>
+        </w:rPr>
+      </w:pPr>
+      <w:r>
+        <w:rPr>
+          <w:sz w:val="24"/>
+          <w:szCs w:val="24"/>
+          <w:lang w:val="en-US"/>
+        </w:rPr>
+        <w:drawing>
+          <wp:anchor distT="0" distB="0" distL="114300" distR="114300" simplePos="0" relativeHeight="251641856" behindDoc="0" locked="0" layoutInCell="1" allowOverlap="1" wp14:anchorId="1CF6B51D" wp14:editId="47759D60">
+            <wp:simplePos x="0" y="0"/>
+            <wp:positionH relativeFrom="column">
+              <wp:posOffset>0</wp:posOffset>
+            </wp:positionH>
+            <wp:positionV relativeFrom="paragraph">
+              <wp:posOffset>57785</wp:posOffset>
+            </wp:positionV>
+            <wp:extent cx="3436918" cy="381033"/>
+            <wp:effectExtent l="0" t="0" r="0" b="0"/>
+            <wp:wrapNone/>
+            <wp:docPr id="1304088120" name="Picture 1"/>
+            <wp:cNvGraphicFramePr>
+              <a:graphicFrameLocks xmlns:a="http://schemas.openxmlformats.org/drawingml/2006/main" noChangeAspect="1"/>
+            </wp:cNvGraphicFramePr>
+            <a:graphic xmlns:a="http://schemas.openxmlformats.org/drawingml/2006/main">
+              <a:graphicData uri="http://schemas.openxmlformats.org/drawingml/2006/picture">
+                <pic:pic xmlns:pic="http://schemas.openxmlformats.org/drawingml/2006/picture">
+                  <pic:nvPicPr>
+                    <pic:cNvPr id="1304088120" name=""/>
+                    <pic:cNvPicPr/>
+                  </pic:nvPicPr>
+                  <pic:blipFill>
+                    <a:blip r:embed="rId37">
+                      <a:extLst>
+                        <a:ext uri="{28A0092B-C50C-407E-A947-70E740481C1C}">
+                          <a14:useLocalDpi xmlns:a14="http://schemas.microsoft.com/office/drawing/2010/main" val="0"/>
+                        </a:ext>
+                      </a:extLst>
+                    </a:blip>
+                    <a:stretch>
+                      <a:fillRect/>
+                    </a:stretch>
+                  </pic:blipFill>
+                  <pic:spPr>
+                    <a:xfrm>
+                      <a:off x="0" y="0"/>
+                      <a:ext cx="3436918" cy="381033"/>
+                    </a:xfrm>
+                    <a:prstGeom prst="rect">
+                      <a:avLst/>
+                    </a:prstGeom>
+                  </pic:spPr>
+                </pic:pic>
+              </a:graphicData>
+            </a:graphic>
+            <wp14:sizeRelH relativeFrom="page">
+              <wp14:pctWidth>0</wp14:pctWidth>
+            </wp14:sizeRelH>
+            <wp14:sizeRelV relativeFrom="page">
+              <wp14:pctHeight>0</wp14:pctHeight>
+            </wp14:sizeRelV>
+          </wp:anchor>
+        </w:drawing>
+      </w:r>
+    </w:p>
+    <w:p>
+      <w:pPr>
+        <w:rPr>
+          <w:sz w:val="24"/>
+          <w:szCs w:val="24"/>
+          <w:lang w:val="en-US"/>
+        </w:rPr>
+      </w:pPr>
+      <w:r>
+        <w:rPr>
+          <w:sz w:val="24"/>
+          <w:szCs w:val="24"/>
+          <w:lang w:val="en-US"/>
+        </w:rPr>
+        <w:drawing>
+          <wp:anchor distT="0" distB="0" distL="114300" distR="114300" simplePos="0" relativeHeight="251649024" behindDoc="0" locked="0" layoutInCell="1" allowOverlap="1" wp14:anchorId="4ACBA514" wp14:editId="01E8216C">
+            <wp:simplePos x="0" y="0"/>
+            <wp:positionH relativeFrom="column">
+              <wp:posOffset>-7620</wp:posOffset>
+            </wp:positionH>
+            <wp:positionV relativeFrom="paragraph">
+              <wp:posOffset>311785</wp:posOffset>
+            </wp:positionV>
+            <wp:extent cx="2750820" cy="876300"/>
+            <wp:effectExtent l="0" t="0" r="0" b="0"/>
+            <wp:wrapNone/>
+            <wp:docPr id="1234510660" name="Picture 1"/>
+            <wp:cNvGraphicFramePr>
+              <a:graphicFrameLocks xmlns:a="http://schemas.openxmlformats.org/drawingml/2006/main" noChangeAspect="1"/>
+            </wp:cNvGraphicFramePr>
+            <a:graphic xmlns:a="http://schemas.openxmlformats.org/drawingml/2006/main">
+              <a:graphicData uri="http://schemas.openxmlformats.org/drawingml/2006/picture">
+                <pic:pic xmlns:pic="http://schemas.openxmlformats.org/drawingml/2006/picture">
+                  <pic:nvPicPr>
+                    <pic:cNvPr id="1234510660" name="Picture 1" descr="A computer screen shot of text&#10;&#10;Description automatically generated"/>
+                    <pic:cNvPicPr/>
+                  </pic:nvPicPr>
+                  <pic:blipFill>
+                    <a:blip r:embed="rId38">
+                      <a:extLst>
+                        <a:ext uri="{28A0092B-C50C-407E-A947-70E740481C1C}">
+                          <a14:useLocalDpi xmlns:a14="http://schemas.microsoft.com/office/drawing/2010/main" val="0"/>
+                        </a:ext>
+                      </a:extLst>
+                    </a:blip>
+                    <a:stretch>
+                      <a:fillRect/>
+                    </a:stretch>
+                  </pic:blipFill>
+                  <pic:spPr>
+                    <a:xfrm>
+                      <a:off x="0" y="0"/>
+                      <a:ext cx="2750820" cy="876300"/>
+                    </a:xfrm>
+                    <a:prstGeom prst="rect">
+                      <a:avLst/>
+                    </a:prstGeom>
+                  </pic:spPr>
+                </pic:pic>
+              </a:graphicData>
+            </a:graphic>
+            <wp14:sizeRelH relativeFrom="page">
+              <wp14:pctWidth>0</wp14:pctWidth>
+            </wp14:sizeRelH>
+            <wp14:sizeRelV relativeFrom="page">
+              <wp14:pctHeight>0</wp14:pctHeight>
+            </wp14:sizeRelV>
+          </wp:anchor>
+        </w:drawing>
+      </w:r>
+    </w:p>
+    <w:p>
+      <w:pPr>
+        <w:rPr>
+          <w:sz w:val="24"/>
+          <w:szCs w:val="24"/>
+          <w:lang w:val="en-US"/>
+        </w:rPr>
+      </w:pPr>
+    </w:p>
+    <w:p>
+      <w:pPr>
+        <w:rPr>
+          <w:sz w:val="24"/>
+          <w:szCs w:val="24"/>
+          <w:lang w:val="en-US"/>
+        </w:rPr>
+      </w:pPr>
+    </w:p>
+    <w:p>
+      <w:pPr>
+        <w:rPr>
+          <w:sz w:val="24"/>
+          <w:szCs w:val="24"/>
+          <w:lang w:val="en-US"/>
+        </w:rPr>
+      </w:pPr>
+    </w:p>
+    <w:p>
+      <w:pPr>
+        <w:rPr>
+          <w:sz w:val="24"/>
+          <w:szCs w:val="24"/>
+          <w:lang w:val="en-US"/>
+        </w:rPr>
+      </w:pPr>
+    </w:p>
+    <w:p>
+      <w:pPr>
+        <w:rPr>
+          <w:sz w:val="24"/>
+          <w:szCs w:val="24"/>
+          <w:lang w:val="en-US"/>
+        </w:rPr>
+      </w:pPr>
+      <w:r>
+        <w:rPr>
+          <w:sz w:val="24"/>
+          <w:szCs w:val="24"/>
+          <w:lang w:val="en-US"/>
+        </w:rPr>
+        <w:t xml:space="preserve">Normal </w:t>
+      </w:r>
+      <w:proofErr w:type="spellStart"/>
+      <w:r>
+        <w:rPr>
+          <w:sz w:val="24"/>
+          <w:szCs w:val="24"/>
+          <w:lang w:val="en-US"/>
+        </w:rPr>
+        <w:t>Javascript</w:t>
+      </w:r>
+      <w:proofErr w:type="spellEnd"/>
+    </w:p>
+    <w:p>
+      <w:pPr>
+        <w:rPr>
+          <w:sz w:val="24"/>
+          <w:szCs w:val="24"/>
+          <w:lang w:val="en-US"/>
+        </w:rPr>
+      </w:pPr>
+      <w:r>
+        <w:rPr>
+          <w:sz w:val="24"/>
+          <w:szCs w:val="24"/>
+          <w:lang w:val="en-US"/>
+        </w:rPr>
+        <w:drawing>
+          <wp:anchor distT="0" distB="0" distL="114300" distR="114300" simplePos="0" relativeHeight="251654144" behindDoc="0" locked="0" layoutInCell="1" allowOverlap="1" wp14:anchorId="40A93D47" wp14:editId="57287268">
+            <wp:simplePos x="0" y="0"/>
+            <wp:positionH relativeFrom="column">
+              <wp:posOffset>0</wp:posOffset>
+            </wp:positionH>
+            <wp:positionV relativeFrom="paragraph">
+              <wp:posOffset>77470</wp:posOffset>
+            </wp:positionV>
+            <wp:extent cx="5731510" cy="1164590"/>
+            <wp:effectExtent l="0" t="0" r="0" b="0"/>
+            <wp:wrapNone/>
+            <wp:docPr id="443534234" name="Picture 1" descr="A computer code with colorful text&#10;&#10;Description automatically generated"/>
+            <wp:cNvGraphicFramePr>
+              <a:graphicFrameLocks xmlns:a="http://schemas.openxmlformats.org/drawingml/2006/main" noChangeAspect="1"/>
+            </wp:cNvGraphicFramePr>
+            <a:graphic xmlns:a="http://schemas.openxmlformats.org/drawingml/2006/main">
+              <a:graphicData uri="http://schemas.openxmlformats.org/drawingml/2006/picture">
+                <pic:pic xmlns:pic="http://schemas.openxmlformats.org/drawingml/2006/picture">
+                  <pic:nvPicPr>
+                    <pic:cNvPr id="443534234" name="Picture 1" descr="A computer code with colorful text&#10;&#10;Description automatically generated"/>
+                    <pic:cNvPicPr/>
+                  </pic:nvPicPr>
+                  <pic:blipFill>
+                    <a:blip r:embed="rId39">
+                      <a:extLst>
+                        <a:ext uri="{28A0092B-C50C-407E-A947-70E740481C1C}">
+                          <a14:useLocalDpi xmlns:a14="http://schemas.microsoft.com/office/drawing/2010/main" val="0"/>
+                        </a:ext>
+                      </a:extLst>
+                    </a:blip>
+                    <a:stretch>
+                      <a:fillRect/>
+                    </a:stretch>
+                  </pic:blipFill>
+                  <pic:spPr>
+                    <a:xfrm>
+                      <a:off x="0" y="0"/>
+                      <a:ext cx="5731510" cy="1164590"/>
+                    </a:xfrm>
+                    <a:prstGeom prst="rect">
+                      <a:avLst/>
+                    </a:prstGeom>
+                  </pic:spPr>
+                </pic:pic>
+              </a:graphicData>
+            </a:graphic>
+            <wp14:sizeRelH relativeFrom="page">
+              <wp14:pctWidth>0</wp14:pctWidth>
+            </wp14:sizeRelH>
+            <wp14:sizeRelV relativeFrom="page">
+              <wp14:pctHeight>0</wp14:pctHeight>
+            </wp14:sizeRelV>
+          </wp:anchor>
+        </w:drawing>
+      </w:r>
+    </w:p>
+    <w:p>
+      <w:pPr>
+        <w:rPr>
+          <w:sz w:val="24"/>
+          <w:szCs w:val="24"/>
+          <w:lang w:val="en-US"/>
+        </w:rPr>
+      </w:pPr>
+    </w:p>
+    <w:p>
+      <w:pPr>
+        <w:rPr>
+          <w:sz w:val="24"/>
+          <w:szCs w:val="24"/>
+          <w:lang w:val="en-US"/>
+        </w:rPr>
+      </w:pPr>
+    </w:p>
+    <w:p>
+      <w:pPr>
+        <w:rPr>
+          <w:sz w:val="24"/>
+          <w:szCs w:val="24"/>
+          <w:lang w:val="en-US"/>
+        </w:rPr>
+      </w:pPr>
+    </w:p>
+    <w:p>
+      <w:pPr>
+        <w:rPr>
+          <w:sz w:val="24"/>
+          <w:szCs w:val="24"/>
+          <w:lang w:val="en-US"/>
+        </w:rPr>
+      </w:pPr>
+    </w:p>
+    <w:p>
+      <w:pPr>
+        <w:rPr>
+          <w:sz w:val="24"/>
+          <w:szCs w:val="24"/>
+          <w:lang w:val="en-US"/>
+        </w:rPr>
+      </w:pPr>
+      <w:r>
+        <w:rPr>
+          <w:sz w:val="24"/>
+          <w:szCs w:val="24"/>
+          <w:lang w:val="en-US"/>
+        </w:rPr>
+        <w:drawing>
+          <wp:anchor distT="0" distB="0" distL="114300" distR="114300" simplePos="0" relativeHeight="251658240" behindDoc="0" locked="0" layoutInCell="1" allowOverlap="1" wp14:anchorId="65F5C39B" wp14:editId="233D3756">
+            <wp:simplePos x="0" y="0"/>
+            <wp:positionH relativeFrom="column">
+              <wp:posOffset>1402080</wp:posOffset>
+            </wp:positionH>
+            <wp:positionV relativeFrom="paragraph">
+              <wp:posOffset>262255</wp:posOffset>
+            </wp:positionV>
+            <wp:extent cx="2636748" cy="845893"/>
+            <wp:effectExtent l="0" t="0" r="0" b="0"/>
+            <wp:wrapNone/>
+            <wp:docPr id="393145314" name="Picture 1" descr="A computer code with colorful text&#10;&#10;Description automatically generated"/>
+            <wp:cNvGraphicFramePr>
+              <a:graphicFrameLocks xmlns:a="http://schemas.openxmlformats.org/drawingml/2006/main" noChangeAspect="1"/>
+            </wp:cNvGraphicFramePr>
+            <a:graphic xmlns:a="http://schemas.openxmlformats.org/drawingml/2006/main">
+              <a:graphicData uri="http://schemas.openxmlformats.org/drawingml/2006/picture">
+                <pic:pic xmlns:pic="http://schemas.openxmlformats.org/drawingml/2006/picture">
+                  <pic:nvPicPr>
+                    <pic:cNvPr id="393145314" name="Picture 1" descr="A computer code with colorful text&#10;&#10;Description automatically generated"/>
+                    <pic:cNvPicPr/>
+                  </pic:nvPicPr>
+                  <pic:blipFill>
+                    <a:blip r:embed="rId40">
+                      <a:extLst>
+                        <a:ext uri="{28A0092B-C50C-407E-A947-70E740481C1C}">
+                          <a14:useLocalDpi xmlns:a14="http://schemas.microsoft.com/office/drawing/2010/main" val="0"/>
+                        </a:ext>
+                      </a:extLst>
+                    </a:blip>
+                    <a:stretch>
+                      <a:fillRect/>
+                    </a:stretch>
+                  </pic:blipFill>
+                  <pic:spPr>
+                    <a:xfrm>
+                      <a:off x="0" y="0"/>
+                      <a:ext cx="2636748" cy="845893"/>
+                    </a:xfrm>
+                    <a:prstGeom prst="rect">
+                      <a:avLst/>
+                    </a:prstGeom>
+                  </pic:spPr>
+                </pic:pic>
+              </a:graphicData>
+            </a:graphic>
+            <wp14:sizeRelH relativeFrom="page">
+              <wp14:pctWidth>0</wp14:pctWidth>
+            </wp14:sizeRelH>
+            <wp14:sizeRelV relativeFrom="page">
+              <wp14:pctHeight>0</wp14:pctHeight>
+            </wp14:sizeRelV>
+          </wp:anchor>
+        </w:drawing>
+      </w:r>
+      <w:r>
+        <w:rPr>
+          <w:sz w:val="24"/>
+          <w:szCs w:val="24"/>
+          <w:lang w:val="en-US"/>
+        </w:rPr>
+        <w:t>By jQuery.</w:t>
+      </w:r>
+    </w:p>
+    <w:p>
+      <w:pPr>
+        <w:rPr>
+          <w:sz w:val="24"/>
+          <w:szCs w:val="24"/>
+          <w:lang w:val="en-US"/>
+        </w:rPr>
+      </w:pPr>
+    </w:p>
+    <w:p>
+      <w:pPr>
+        <w:rPr>
+          <w:sz w:val="24"/>
+          <w:szCs w:val="24"/>
+          <w:lang w:val="en-US"/>
+        </w:rPr>
+      </w:pPr>
+    </w:p>
+    <w:p>
+      <w:pPr>
+        <w:rPr>
+          <w:sz w:val="24"/>
+          <w:szCs w:val="24"/>
+          <w:lang w:val="en-US"/>
+        </w:rPr>
+      </w:pPr>
+    </w:p>
+    <w:p>
+      <w:pPr>
+        <w:rPr>
+          <w:sz w:val="24"/>
+          <w:szCs w:val="24"/>
+          <w:lang w:val="en-US"/>
+        </w:rPr>
+      </w:pPr>
+      <w:r>
+        <w:rPr>
+          <w:sz w:val="24"/>
+          <w:szCs w:val="24"/>
+          <w:lang w:val="en-US"/>
+        </w:rPr>
+        <w:t xml:space="preserve">We can add new elements and remove elements </w:t>
+      </w:r>
+      <w:proofErr w:type="gramStart"/>
+      <w:r>
+        <w:rPr>
+          <w:sz w:val="24"/>
+          <w:szCs w:val="24"/>
+          <w:lang w:val="en-US"/>
+        </w:rPr>
+        <w:t>by</w:t>
+      </w:r>
+      <w:proofErr w:type="gramEnd"/>
+      <w:r>
+        <w:rPr>
+          <w:sz w:val="24"/>
+          <w:szCs w:val="24"/>
+          <w:lang w:val="en-US"/>
+        </w:rPr>
+        <w:t xml:space="preserve"> </w:t>
+      </w:r>
+      <w:proofErr w:type="spellStart"/>
+      <w:r>
+        <w:rPr>
+          <w:sz w:val="24"/>
+          <w:szCs w:val="24"/>
+          <w:lang w:val="en-US"/>
+        </w:rPr>
+        <w:t>JQuery</w:t>
+      </w:r>
+      <w:proofErr w:type="spellEnd"/>
+      <w:r>
+        <w:rPr>
+          <w:sz w:val="24"/>
+          <w:szCs w:val="24"/>
+          <w:lang w:val="en-US"/>
+        </w:rPr>
+        <w:t>.</w:t>
+      </w:r>
+    </w:p>
+    <w:p>
+      <w:pPr>
+        <w:pStyle w:val="ListParagraph"/>
+        <w:numPr>
+          <w:ilvl w:val="0"/>
+          <w:numId w:val="1"/>
+        </w:numPr>
+        <w:rPr>
+          <w:sz w:val="24"/>
+          <w:szCs w:val="24"/>
+          <w:lang w:val="en-US"/>
+        </w:rPr>
+      </w:pPr>
+      <w:r>
+        <w:rPr>
+          <w:sz w:val="24"/>
+          <w:szCs w:val="24"/>
+          <w:lang w:val="en-US"/>
+        </w:rPr>
+        <w:t>Before()</w:t>
+      </w:r>
+    </w:p>
+    <w:p>
+      <w:pPr>
+        <w:pStyle w:val="ListParagraph"/>
+        <w:numPr>
+          <w:ilvl w:val="0"/>
+          <w:numId w:val="1"/>
+        </w:numPr>
+        <w:rPr>
+          <w:sz w:val="24"/>
+          <w:szCs w:val="24"/>
+          <w:lang w:val="en-US"/>
+        </w:rPr>
+      </w:pPr>
+      <w:r>
+        <w:rPr>
+          <w:sz w:val="24"/>
+          <w:szCs w:val="24"/>
+          <w:lang w:val="en-US"/>
+        </w:rPr>
+        <w:t>After()</w:t>
+      </w:r>
+    </w:p>
+    <w:p>
+      <w:pPr>
+        <w:pStyle w:val="ListParagraph"/>
+        <w:numPr>
+          <w:ilvl w:val="0"/>
+          <w:numId w:val="1"/>
+        </w:numPr>
+        <w:rPr>
+          <w:sz w:val="24"/>
+          <w:szCs w:val="24"/>
+          <w:lang w:val="en-US"/>
+        </w:rPr>
+      </w:pPr>
+      <w:r>
+        <w:rPr>
+          <w:sz w:val="24"/>
+          <w:szCs w:val="24"/>
+          <w:lang w:val="en-US"/>
+        </w:rPr>
+        <w:t>Append()</w:t>
+      </w:r>
+    </w:p>
+    <w:p>
+      <w:pPr>
+        <w:pStyle w:val="ListParagraph"/>
+        <w:numPr>
+          <w:ilvl w:val="0"/>
+          <w:numId w:val="1"/>
+        </w:numPr>
+        <w:rPr>
+          <w:sz w:val="24"/>
+          <w:szCs w:val="24"/>
+          <w:lang w:val="en-US"/>
+        </w:rPr>
+      </w:pPr>
+      <w:r>
+        <w:rPr>
+          <w:sz w:val="24"/>
+          <w:szCs w:val="24"/>
+          <w:lang w:val="en-US"/>
+        </w:rPr>
+        <w:t>Prepend()</w:t>
+      </w:r>
+    </w:p>
+    <w:p>
+      <w:pPr>
+        <w:rPr>
+          <w:sz w:val="24"/>
+          <w:szCs w:val="24"/>
+          <w:lang w:val="en-US"/>
+        </w:rPr>
+      </w:pPr>
+      <w:r>
+        <w:rPr>
+          <w:sz w:val="24"/>
+          <w:szCs w:val="24"/>
+          <w:lang w:val="en-US"/>
+        </w:rPr>
+        <w:t>Before will add the element before the element.</w:t>
+      </w:r>
+    </w:p>
+    <w:p>
+      <w:pPr>
+        <w:rPr>
+          <w:sz w:val="24"/>
+          <w:szCs w:val="24"/>
+          <w:lang w:val="en-US"/>
+        </w:rPr>
+      </w:pPr>
+      <w:r>
+        <w:rPr>
+          <w:sz w:val="24"/>
+          <w:szCs w:val="24"/>
+          <w:lang w:val="en-US"/>
+        </w:rPr>
+        <w:t>After will add the element after the element .</w:t>
+      </w:r>
+    </w:p>
+    <w:p>
+      <w:pPr>
+        <w:rPr>
+          <w:sz w:val="24"/>
+          <w:szCs w:val="24"/>
+          <w:lang w:val="en-US"/>
+        </w:rPr>
+      </w:pPr>
+      <w:r>
+        <w:rPr>
+          <w:sz w:val="24"/>
+          <w:szCs w:val="24"/>
+          <w:lang w:val="en-US"/>
+        </w:rPr>
+        <w:t>Append will add the element before the closing of the tag.</w:t>
+      </w:r>
+    </w:p>
+    <w:p>
+      <w:pPr>
+        <w:rPr>
+          <w:sz w:val="24"/>
+          <w:szCs w:val="24"/>
+          <w:lang w:val="en-US"/>
+        </w:rPr>
+      </w:pPr>
+      <w:r>
+        <w:rPr>
+          <w:sz w:val="24"/>
+          <w:szCs w:val="24"/>
+          <w:lang w:val="en-US"/>
+        </w:rPr>
+        <w:t>Prepend will add the element after the opening of the closing tag.</w:t>
+      </w:r>
+    </w:p>
+    <w:p>
+      <w:pPr>
+        <w:rPr>
+          <w:sz w:val="24"/>
+          <w:szCs w:val="24"/>
+          <w:lang w:val="en-US"/>
+        </w:rPr>
+      </w:pPr>
+      <w:r>
+        <w:rPr>
+          <w:noProof/>
+        </w:rPr>
+        <w:drawing>
+          <wp:anchor distT="0" distB="0" distL="114300" distR="114300" simplePos="0" relativeHeight="251668480" behindDoc="0" locked="0" layoutInCell="1" allowOverlap="1" wp14:anchorId="52F2872C" wp14:editId="0029CEEA">
+            <wp:simplePos x="0" y="0"/>
+            <wp:positionH relativeFrom="column">
+              <wp:posOffset>0</wp:posOffset>
+            </wp:positionH>
+            <wp:positionV relativeFrom="paragraph">
+              <wp:posOffset>34925</wp:posOffset>
+            </wp:positionV>
+            <wp:extent cx="3665220" cy="1165225"/>
+            <wp:effectExtent l="0" t="0" r="0" b="0"/>
+            <wp:wrapNone/>
+            <wp:docPr id="1197872464" name="Picture 1" descr="A blue background with red and white text&#10;&#10;Description automatically generated"/>
+            <wp:cNvGraphicFramePr>
+              <a:graphicFrameLocks xmlns:a="http://schemas.openxmlformats.org/drawingml/2006/main" noChangeAspect="1"/>
+            </wp:cNvGraphicFramePr>
+            <a:graphic xmlns:a="http://schemas.openxmlformats.org/drawingml/2006/main">
+              <a:graphicData uri="http://schemas.openxmlformats.org/drawingml/2006/picture">
+                <pic:pic xmlns:pic="http://schemas.openxmlformats.org/drawingml/2006/picture">
+                  <pic:nvPicPr>
+                    <pic:cNvPr id="1197872464" name="Picture 1" descr="A blue background with red and white text&#10;&#10;Description automatically generated"/>
+                    <pic:cNvPicPr/>
+                  </pic:nvPicPr>
+                  <pic:blipFill>
+                    <a:blip r:embed="rId41" cstate="print">
+                      <a:extLst>
+                        <a:ext uri="{28A0092B-C50C-407E-A947-70E740481C1C}">
+                          <a14:useLocalDpi xmlns:a14="http://schemas.microsoft.com/office/drawing/2010/main" val="0"/>
+                        </a:ext>
+                      </a:extLst>
+                    </a:blip>
+                    <a:stretch>
+                      <a:fillRect/>
+                    </a:stretch>
+                  </pic:blipFill>
+                  <pic:spPr>
+                    <a:xfrm>
+                      <a:off x="0" y="0"/>
+                      <a:ext cx="3665220" cy="1165225"/>
+                    </a:xfrm>
+                    <a:prstGeom prst="rect">
+                      <a:avLst/>
+                    </a:prstGeom>
+                  </pic:spPr>
+                </pic:pic>
+              </a:graphicData>
+            </a:graphic>
+            <wp14:sizeRelH relativeFrom="page">
+              <wp14:pctWidth>0</wp14:pctWidth>
+            </wp14:sizeRelH>
+            <wp14:sizeRelV relativeFrom="page">
+              <wp14:pctHeight>0</wp14:pctHeight>
+            </wp14:sizeRelV>
+          </wp:anchor>
+        </w:drawing>
+      </w:r>
+    </w:p>
+    <w:p>
+      <w:pPr>
+        <w:rPr>
+          <w:sz w:val="24"/>
+          <w:szCs w:val="24"/>
+          <w:lang w:val="en-US"/>
+        </w:rPr>
+      </w:pPr>
+      <w:r>
+        <w:rPr>
+          <w:noProof/>
+        </w:rPr>
+        <w:lastRenderedPageBreak/>
+        <w:drawing>
+          <wp:anchor distT="0" distB="0" distL="114300" distR="114300" simplePos="0" relativeHeight="251673600" behindDoc="0" locked="0" layoutInCell="1" allowOverlap="1" wp14:anchorId="71571E04" wp14:editId="092233CC">
+            <wp:simplePos x="0" y="0"/>
+            <wp:positionH relativeFrom="column">
+              <wp:posOffset>2644140</wp:posOffset>
+            </wp:positionH>
+            <wp:positionV relativeFrom="paragraph">
+              <wp:posOffset>-715010</wp:posOffset>
+            </wp:positionV>
+            <wp:extent cx="3893820" cy="1288087"/>
+            <wp:effectExtent l="0" t="0" r="0" b="0"/>
+            <wp:wrapNone/>
+            <wp:docPr id="616159089" name="Picture 1" descr="A blue background with white text&#10;&#10;Description automatically generated"/>
+            <wp:cNvGraphicFramePr>
+              <a:graphicFrameLocks xmlns:a="http://schemas.openxmlformats.org/drawingml/2006/main" noChangeAspect="1"/>
+            </wp:cNvGraphicFramePr>
+            <a:graphic xmlns:a="http://schemas.openxmlformats.org/drawingml/2006/main">
+              <a:graphicData uri="http://schemas.openxmlformats.org/drawingml/2006/picture">
+                <pic:pic xmlns:pic="http://schemas.openxmlformats.org/drawingml/2006/picture">
+                  <pic:nvPicPr>
+                    <pic:cNvPr id="616159089" name="Picture 1" descr="A blue background with white text&#10;&#10;Description automatically generated"/>
+                    <pic:cNvPicPr/>
+                  </pic:nvPicPr>
+                  <pic:blipFill>
+                    <a:blip r:embed="rId42" cstate="print">
+                      <a:extLst>
+                        <a:ext uri="{28A0092B-C50C-407E-A947-70E740481C1C}">
+                          <a14:useLocalDpi xmlns:a14="http://schemas.microsoft.com/office/drawing/2010/main" val="0"/>
+                        </a:ext>
+                      </a:extLst>
+                    </a:blip>
+                    <a:stretch>
+                      <a:fillRect/>
+                    </a:stretch>
+                  </pic:blipFill>
+                  <pic:spPr>
+                    <a:xfrm>
+                      <a:off x="0" y="0"/>
+                      <a:ext cx="3893820" cy="1288087"/>
+                    </a:xfrm>
+                    <a:prstGeom prst="rect">
+                      <a:avLst/>
+                    </a:prstGeom>
+                  </pic:spPr>
+                </pic:pic>
+              </a:graphicData>
+            </a:graphic>
+            <wp14:sizeRelH relativeFrom="page">
+              <wp14:pctWidth>0</wp14:pctWidth>
+            </wp14:sizeRelH>
+            <wp14:sizeRelV relativeFrom="page">
+              <wp14:pctHeight>0</wp14:pctHeight>
+            </wp14:sizeRelV>
+          </wp:anchor>
+        </w:drawing>
+      </w:r>
+      <w:r>
+        <w:rPr>
+          <w:noProof/>
+        </w:rPr>
+        <w:drawing>
+          <wp:anchor distT="0" distB="0" distL="114300" distR="114300" simplePos="0" relativeHeight="251671552" behindDoc="0" locked="0" layoutInCell="1" allowOverlap="1" wp14:anchorId="5D265BCF" wp14:editId="2F7A7D35">
+            <wp:simplePos x="0" y="0"/>
+            <wp:positionH relativeFrom="column">
+              <wp:posOffset>-678180</wp:posOffset>
+            </wp:positionH>
+            <wp:positionV relativeFrom="paragraph">
+              <wp:posOffset>-594360</wp:posOffset>
+            </wp:positionV>
+            <wp:extent cx="3268980" cy="1068070"/>
+            <wp:effectExtent l="0" t="0" r="0" b="0"/>
+            <wp:wrapNone/>
+            <wp:docPr id="2100415189" name="Picture 1" descr="A blue screen with red and white text&#10;&#10;Description automatically generated"/>
+            <wp:cNvGraphicFramePr>
+              <a:graphicFrameLocks xmlns:a="http://schemas.openxmlformats.org/drawingml/2006/main" noChangeAspect="1"/>
+            </wp:cNvGraphicFramePr>
+            <a:graphic xmlns:a="http://schemas.openxmlformats.org/drawingml/2006/main">
+              <a:graphicData uri="http://schemas.openxmlformats.org/drawingml/2006/picture">
+                <pic:pic xmlns:pic="http://schemas.openxmlformats.org/drawingml/2006/picture">
+                  <pic:nvPicPr>
+                    <pic:cNvPr id="2100415189" name="Picture 1" descr="A blue screen with red and white text&#10;&#10;Description automatically generated"/>
+                    <pic:cNvPicPr/>
+                  </pic:nvPicPr>
+                  <pic:blipFill>
+                    <a:blip r:embed="rId43" cstate="print">
+                      <a:extLst>
+                        <a:ext uri="{28A0092B-C50C-407E-A947-70E740481C1C}">
+                          <a14:useLocalDpi xmlns:a14="http://schemas.microsoft.com/office/drawing/2010/main" val="0"/>
+                        </a:ext>
+                      </a:extLst>
+                    </a:blip>
+                    <a:stretch>
+                      <a:fillRect/>
+                    </a:stretch>
+                  </pic:blipFill>
+                  <pic:spPr>
+                    <a:xfrm>
+                      <a:off x="0" y="0"/>
+                      <a:ext cx="3269828" cy="1068347"/>
+                    </a:xfrm>
+                    <a:prstGeom prst="rect">
+                      <a:avLst/>
+                    </a:prstGeom>
+                  </pic:spPr>
+                </pic:pic>
+              </a:graphicData>
+            </a:graphic>
+            <wp14:sizeRelH relativeFrom="page">
+              <wp14:pctWidth>0</wp14:pctWidth>
+            </wp14:sizeRelH>
+            <wp14:sizeRelV relativeFrom="page">
+              <wp14:pctHeight>0</wp14:pctHeight>
+            </wp14:sizeRelV>
+          </wp:anchor>
+        </w:drawing>
+      </w:r>
+    </w:p>
+    <w:p>
+      <w:pPr>
+        <w:rPr>
+          <w:sz w:val="24"/>
+          <w:szCs w:val="24"/>
+          <w:lang w:val="en-US"/>
+        </w:rPr>
+      </w:pPr>
+    </w:p>
+    <w:p>
+      <w:pPr>
+        <w:rPr>
+          <w:sz w:val="24"/>
+          <w:szCs w:val="24"/>
+          <w:lang w:val="en-US"/>
+        </w:rPr>
+      </w:pPr>
+      <w:r>
+        <w:rPr>
+          <w:noProof/>
+        </w:rPr>
+        <w:drawing>
+          <wp:anchor distT="0" distB="0" distL="114300" distR="114300" simplePos="0" relativeHeight="251678720" behindDoc="0" locked="0" layoutInCell="1" allowOverlap="1" wp14:anchorId="483150BC" wp14:editId="2CAAE842">
+            <wp:simplePos x="0" y="0"/>
+            <wp:positionH relativeFrom="column">
+              <wp:posOffset>662940</wp:posOffset>
+            </wp:positionH>
+            <wp:positionV relativeFrom="paragraph">
+              <wp:posOffset>142240</wp:posOffset>
+            </wp:positionV>
+            <wp:extent cx="4400230" cy="1196340"/>
+            <wp:effectExtent l="0" t="0" r="0" b="0"/>
+            <wp:wrapNone/>
+            <wp:docPr id="165882671" name="Picture 1" descr="A blue background with white text&#10;&#10;Description automatically generated"/>
+            <wp:cNvGraphicFramePr>
+              <a:graphicFrameLocks xmlns:a="http://schemas.openxmlformats.org/drawingml/2006/main" noChangeAspect="1"/>
+            </wp:cNvGraphicFramePr>
+            <a:graphic xmlns:a="http://schemas.openxmlformats.org/drawingml/2006/main">
+              <a:graphicData uri="http://schemas.openxmlformats.org/drawingml/2006/picture">
+                <pic:pic xmlns:pic="http://schemas.openxmlformats.org/drawingml/2006/picture">
+                  <pic:nvPicPr>
+                    <pic:cNvPr id="165882671" name="Picture 1" descr="A blue background with white text&#10;&#10;Description automatically generated"/>
+                    <pic:cNvPicPr/>
+                  </pic:nvPicPr>
+                  <pic:blipFill>
+                    <a:blip r:embed="rId44" cstate="print">
+                      <a:extLst>
+                        <a:ext uri="{28A0092B-C50C-407E-A947-70E740481C1C}">
+                          <a14:useLocalDpi xmlns:a14="http://schemas.microsoft.com/office/drawing/2010/main" val="0"/>
+                        </a:ext>
+                      </a:extLst>
+                    </a:blip>
+                    <a:stretch>
+                      <a:fillRect/>
+                    </a:stretch>
+                  </pic:blipFill>
+                  <pic:spPr>
+                    <a:xfrm>
+                      <a:off x="0" y="0"/>
+                      <a:ext cx="4400230" cy="1196340"/>
+                    </a:xfrm>
+                    <a:prstGeom prst="rect">
+                      <a:avLst/>
+                    </a:prstGeom>
+                  </pic:spPr>
+                </pic:pic>
+              </a:graphicData>
+            </a:graphic>
+            <wp14:sizeRelH relativeFrom="page">
+              <wp14:pctWidth>0</wp14:pctWidth>
+            </wp14:sizeRelH>
+            <wp14:sizeRelV relativeFrom="page">
+              <wp14:pctHeight>0</wp14:pctHeight>
+            </wp14:sizeRelV>
+          </wp:anchor>
+        </w:drawing>
+      </w:r>
+    </w:p>
+    <w:p>
+      <w:pPr>
+        <w:rPr>
+          <w:sz w:val="24"/>
+          <w:szCs w:val="24"/>
+          <w:lang w:val="en-US"/>
+        </w:rPr>
+      </w:pPr>
+    </w:p>
+    <w:p>
+      <w:pPr>
+        <w:rPr>
+          <w:sz w:val="24"/>
+          <w:szCs w:val="24"/>
+          <w:lang w:val="en-US"/>
+        </w:rPr>
+      </w:pPr>
+    </w:p>
+    <w:p>
+      <w:pPr>
+        <w:rPr>
+          <w:sz w:val="24"/>
+          <w:szCs w:val="24"/>
+          <w:lang w:val="en-US"/>
+        </w:rPr>
+      </w:pPr>
+    </w:p>
+    <w:p>
+      <w:pPr>
+        <w:rPr>
+          <w:sz w:val="24"/>
+          <w:szCs w:val="24"/>
+          <w:lang w:val="en-US"/>
+        </w:rPr>
+      </w:pPr>
+    </w:p>
+    <w:p>
+      <w:pPr>
+        <w:rPr>
+          <w:sz w:val="24"/>
+          <w:szCs w:val="24"/>
+          <w:lang w:val="en-US"/>
+        </w:rPr>
+      </w:pPr>
+    </w:p>
+    <w:p>
+      <w:pPr>
+        <w:rPr>
+          <w:sz w:val="24"/>
+          <w:szCs w:val="24"/>
+          <w:lang w:val="en-US"/>
+        </w:rPr>
+      </w:pPr>
+    </w:p>
+    <w:p>
+      <w:pPr>
+        <w:rPr>
+          <w:sz w:val="24"/>
+          <w:szCs w:val="24"/>
+          <w:lang w:val="en-US"/>
+        </w:rPr>
+      </w:pPr>
     </w:p>
     <w:sectPr>
       <w:pgSz w:w="11906" w:h="16838"/>
@@ -3999,7 +5140,7 @@
   <w:abstractNum w:abstractNumId="0" w15:restartNumberingAfterBreak="0">
     <w:nsid w:val="466C5801"/>
     <w:multiLevelType w:val="hybridMultilevel"/>
-    <w:tmpl w:val="D1343D3A"/>
+    <w:tmpl w:val="178CC6EA"/>
     <w:lvl w:ilvl="0" w:tplc="40090001">
       <w:start w:val="1"/>
       <w:numFmt w:val="bullet"/>

</xml_diff>